<commit_message>
New translations Facilitators_guidelines_Path_walking_Snail.docx (Swahili, Kenya)
</commit_message>
<xml_diff>
--- a/facilitation_guides/translation/swa/Facilitators_guidelines_Path_walking_Snail.docx
+++ b/facilitation_guides/translation/swa/Facilitators_guidelines_Path_walking_Snail.docx
@@ -105,7 +105,7 @@
                 <w:u w:val="none"/>
                 <w:vertAlign w:val="baseline"/>
               </w:rPr>
-              <w:t xml:space="preserve">Video Title</w:t>
+              <w:t xml:space="preserve">Kichwa cha Video</w:t>
             </w:r>
           </w:p>
         </w:tc>
@@ -246,7 +246,7 @@
                 <w:u w:val="none"/>
                 <w:vertAlign w:val="baseline"/>
               </w:rPr>
-              <w:t>Topic</w:t>
+              <w:t>Mada</w:t>
             </w:r>
           </w:p>
         </w:tc>
@@ -297,7 +297,7 @@
                 <w:u w:val="none"/>
                 <w:vertAlign w:val="baseline"/>
               </w:rPr>
-              <w:t>Geometry</w:t>
+              <w:t>Jiometri</w:t>
             </w:r>
           </w:p>
         </w:tc>
@@ -361,7 +361,7 @@
                 <w:shd w:fill="auto" w:val="clear"/>
                 <w:vertAlign w:val="baseline"/>
               </w:rPr>
-              <w:t>Aim(s)</w:t>
+              <w:t>Malengo</w:t>
             </w:r>
           </w:p>
         </w:tc>
@@ -485,7 +485,7 @@
                 <w:shd w:fill="auto" w:val="clear"/>
                 <w:vertAlign w:val="baseline"/>
               </w:rPr>
-              <w:t>Length</w:t>
+              <w:t>Urefu</w:t>
             </w:r>
           </w:p>
         </w:tc>
@@ -600,7 +600,7 @@
                 <w:u w:val="none"/>
                 <w:vertAlign w:val="baseline"/>
               </w:rPr>
-              <w:t xml:space="preserve">Camp Location</w:t>
+              <w:t xml:space="preserve">Mahali pa Kambi</w:t>
             </w:r>
           </w:p>
         </w:tc>
@@ -708,7 +708,7 @@
                 <w:shd w:fill="auto" w:val="clear"/>
                 <w:vertAlign w:val="baseline"/>
               </w:rPr>
-              <w:t>Facilitators</w:t>
+              <w:t>Wawezeshaji</w:t>
             </w:r>
           </w:p>
         </w:tc>
@@ -807,7 +807,7 @@
                 <w:u w:val="none"/>
                 <w:vertAlign w:val="baseline"/>
               </w:rPr>
-              <w:t xml:space="preserve">N. of students</w:t>
+              <w:t xml:space="preserve">N. ya wanafunzi</w:t>
             </w:r>
           </w:p>
         </w:tc>
@@ -906,7 +906,7 @@
                 <w:u w:val="none"/>
                 <w:vertAlign w:val="baseline"/>
               </w:rPr>
-              <w:t>Date</w:t>
+              <w:t>Tarehe</w:t>
             </w:r>
           </w:p>
         </w:tc>
@@ -1014,7 +1014,7 @@
                 <w:shd w:fill="auto" w:val="clear"/>
                 <w:vertAlign w:val="baseline"/>
               </w:rPr>
-              <w:t>Resources</w:t>
+              <w:t>Rasilimali</w:t>
             </w:r>
           </w:p>
           <w:p>
@@ -1061,7 +1061,7 @@
                 <w:shd w:fill="auto" w:val="clear"/>
                 <w:vertAlign w:val="baseline"/>
               </w:rPr>
-              <w:t>needed</w:t>
+              <w:t>inahitajika</w:t>
             </w:r>
           </w:p>
         </w:tc>
@@ -1185,7 +1185,7 @@
                 <w:shd w:fill="auto" w:val="clear"/>
                 <w:vertAlign w:val="baseline"/>
               </w:rPr>
-              <w:t>Preparations</w:t>
+              <w:t>Maandalizi</w:t>
             </w:r>
           </w:p>
         </w:tc>
@@ -1325,7 +1325,7 @@
                 <w:shd w:fill="auto" w:val="clear"/>
                 <w:vertAlign w:val="baseline"/>
               </w:rPr>
-              <w:t xml:space="preserve">Video time</w:t>
+              <w:t xml:space="preserve">Muda wa video</w:t>
             </w:r>
           </w:p>
         </w:tc>
@@ -1385,7 +1385,7 @@
                 <w:shd w:fill="auto" w:val="clear"/>
                 <w:vertAlign w:val="baseline"/>
               </w:rPr>
-              <w:t xml:space="preserve">What facilitator does</w:t>
+              <w:t xml:space="preserve">Mwezeshaji anafanya nini</w:t>
             </w:r>
           </w:p>
         </w:tc>
@@ -1444,7 +1444,7 @@
                 <w:shd w:fill="auto" w:val="clear"/>
                 <w:vertAlign w:val="baseline"/>
               </w:rPr>
-              <w:t xml:space="preserve">What learners do</w:t>
+              <w:t xml:space="preserve">Wanachofanya wanafunzi</w:t>
             </w:r>
           </w:p>
         </w:tc>
@@ -1557,7 +1557,7 @@
                 <w:u w:val="none"/>
                 <w:vertAlign w:val="baseline"/>
               </w:rPr>
-              <w:t xml:space="preserve">General VMC Video Introduction</w:t>
+              <w:t xml:space="preserve">Utangulizi Mkuu wa Video ya VMC</w:t>
             </w:r>
           </w:p>
         </w:tc>
@@ -9864,7 +9864,7 @@
       <w:rPr>
         <w:sz w:val="24"/>
         <w:szCs w:val="24"/>
-        <w:lang w:val="sw-TZ"/>
+        <w:lang w:val="sw-KE"/>
       </w:rPr>
     </w:rPrDefault>
     <w:pPrDefault>

</xml_diff>

<commit_message>
New translations facilitators_guidelines_path_walking_snail.docx (Swahili, Tanzania)
</commit_message>
<xml_diff>
--- a/facilitation_guides/translation/swa/Facilitators_guidelines_Path_walking_Snail.docx
+++ b/facilitation_guides/translation/swa/Facilitators_guidelines_Path_walking_Snail.docx
@@ -105,7 +105,7 @@
                 <w:u w:val="none"/>
                 <w:vertAlign w:val="baseline"/>
               </w:rPr>
-              <w:t xml:space="preserve">Kichwa cha Video</w:t>
+              <w:t xml:space="preserve">Video Title</w:t>
             </w:r>
           </w:p>
         </w:tc>
@@ -246,7 +246,7 @@
                 <w:u w:val="none"/>
                 <w:vertAlign w:val="baseline"/>
               </w:rPr>
-              <w:t>Mada</w:t>
+              <w:t>Topic</w:t>
             </w:r>
           </w:p>
         </w:tc>
@@ -297,7 +297,7 @@
                 <w:u w:val="none"/>
                 <w:vertAlign w:val="baseline"/>
               </w:rPr>
-              <w:t>Jiometri</w:t>
+              <w:t>Geometry</w:t>
             </w:r>
           </w:p>
         </w:tc>
@@ -361,7 +361,7 @@
                 <w:shd w:fill="auto" w:val="clear"/>
                 <w:vertAlign w:val="baseline"/>
               </w:rPr>
-              <w:t>Malengo</w:t>
+              <w:t>Aim(s)</w:t>
             </w:r>
           </w:p>
         </w:tc>
@@ -485,7 +485,7 @@
                 <w:shd w:fill="auto" w:val="clear"/>
                 <w:vertAlign w:val="baseline"/>
               </w:rPr>
-              <w:t>Urefu</w:t>
+              <w:t>Length</w:t>
             </w:r>
           </w:p>
         </w:tc>
@@ -600,7 +600,7 @@
                 <w:u w:val="none"/>
                 <w:vertAlign w:val="baseline"/>
               </w:rPr>
-              <w:t xml:space="preserve">Mahali pa Kambi</w:t>
+              <w:t xml:space="preserve">Camp Location</w:t>
             </w:r>
           </w:p>
         </w:tc>
@@ -708,7 +708,7 @@
                 <w:shd w:fill="auto" w:val="clear"/>
                 <w:vertAlign w:val="baseline"/>
               </w:rPr>
-              <w:t>Wawezeshaji</w:t>
+              <w:t>Facilitators</w:t>
             </w:r>
           </w:p>
         </w:tc>
@@ -807,7 +807,7 @@
                 <w:u w:val="none"/>
                 <w:vertAlign w:val="baseline"/>
               </w:rPr>
-              <w:t xml:space="preserve">N. ya wanafunzi</w:t>
+              <w:t xml:space="preserve">N. of students</w:t>
             </w:r>
           </w:p>
         </w:tc>
@@ -906,7 +906,7 @@
                 <w:u w:val="none"/>
                 <w:vertAlign w:val="baseline"/>
               </w:rPr>
-              <w:t>Tarehe</w:t>
+              <w:t>Date</w:t>
             </w:r>
           </w:p>
         </w:tc>
@@ -1014,7 +1014,7 @@
                 <w:shd w:fill="auto" w:val="clear"/>
                 <w:vertAlign w:val="baseline"/>
               </w:rPr>
-              <w:t>Rasilimali</w:t>
+              <w:t>Resources</w:t>
             </w:r>
           </w:p>
           <w:p>
@@ -1061,7 +1061,7 @@
                 <w:shd w:fill="auto" w:val="clear"/>
                 <w:vertAlign w:val="baseline"/>
               </w:rPr>
-              <w:t>inahitajika</w:t>
+              <w:t>needed</w:t>
             </w:r>
           </w:p>
         </w:tc>
@@ -1185,7 +1185,7 @@
                 <w:shd w:fill="auto" w:val="clear"/>
                 <w:vertAlign w:val="baseline"/>
               </w:rPr>
-              <w:t>Maandalizi</w:t>
+              <w:t>Preparations</w:t>
             </w:r>
           </w:p>
         </w:tc>
@@ -1325,7 +1325,7 @@
                 <w:shd w:fill="auto" w:val="clear"/>
                 <w:vertAlign w:val="baseline"/>
               </w:rPr>
-              <w:t xml:space="preserve">Muda wa video</w:t>
+              <w:t xml:space="preserve">Video time</w:t>
             </w:r>
           </w:p>
         </w:tc>
@@ -1385,7 +1385,7 @@
                 <w:shd w:fill="auto" w:val="clear"/>
                 <w:vertAlign w:val="baseline"/>
               </w:rPr>
-              <w:t xml:space="preserve">Mwezeshaji anafanya nini</w:t>
+              <w:t xml:space="preserve">What facilitator does</w:t>
             </w:r>
           </w:p>
         </w:tc>
@@ -1444,7 +1444,7 @@
                 <w:shd w:fill="auto" w:val="clear"/>
                 <w:vertAlign w:val="baseline"/>
               </w:rPr>
-              <w:t xml:space="preserve">Wanachofanya wanafunzi</w:t>
+              <w:t xml:space="preserve">What learners do</w:t>
             </w:r>
           </w:p>
         </w:tc>
@@ -1557,7 +1557,7 @@
                 <w:u w:val="none"/>
                 <w:vertAlign w:val="baseline"/>
               </w:rPr>
-              <w:t xml:space="preserve">Utangulizi Mkuu wa Video ya VMC</w:t>
+              <w:t xml:space="preserve">General VMC Video Introduction</w:t>
             </w:r>
           </w:p>
         </w:tc>
@@ -9864,7 +9864,7 @@
       <w:rPr>
         <w:sz w:val="24"/>
         <w:szCs w:val="24"/>
-        <w:lang w:val="sw-KE"/>
+        <w:lang w:val="sw-TZ"/>
       </w:rPr>
     </w:rPrDefault>
     <w:pPrDefault>

</xml_diff>